<commit_message>
add http into curse work document
</commit_message>
<xml_diff>
--- a/курсовая работа.docx
+++ b/курсовая работа.docx
@@ -1287,7 +1287,7 @@
           <w:color w:val="333333"/>
           <w:sz w:val="24"/>
           <w:szCs w:val="24"/>
-          <w:lang w:val="en-US" w:eastAsia="ru-RU"/>
+          <w:lang w:eastAsia="ru-RU"/>
         </w:rPr>
       </w:pPr>
       <w:r>
@@ -4030,7 +4030,7 @@
           <w:color w:val="333333"/>
           <w:sz w:val="24"/>
           <w:szCs w:val="24"/>
-          <w:lang w:val="en-US" w:eastAsia="ru-RU"/>
+          <w:lang w:eastAsia="ru-RU"/>
         </w:rPr>
       </w:pPr>
     </w:p>
@@ -4044,7 +4044,7 @@
           <w:color w:val="333333"/>
           <w:sz w:val="24"/>
           <w:szCs w:val="24"/>
-          <w:lang w:val="en-US" w:eastAsia="ru-RU"/>
+          <w:lang w:eastAsia="ru-RU"/>
         </w:rPr>
       </w:pPr>
       <w:r>
@@ -5383,7 +5383,6 @@
           <w:rFonts w:ascii="Times New Roman" w:hAnsi="Times New Roman" w:cs="Times New Roman"/>
           <w:sz w:val="24"/>
           <w:szCs w:val="24"/>
-          <w:lang w:val="en-US"/>
         </w:rPr>
       </w:pPr>
       <w:r>
@@ -6053,8 +6052,1223 @@
     </w:p>
     <w:p>
       <w:pPr>
-        <w:rPr>
-          <w:rFonts w:ascii="Times New Roman" w:hAnsi="Times New Roman" w:cs="Times New Roman"/>
+        <w:jc w:val="center"/>
+        <w:rPr>
+          <w:rFonts w:ascii="Times New Roman" w:hAnsi="Times New Roman" w:cs="Times New Roman"/>
+          <w:b/>
+          <w:sz w:val="24"/>
+          <w:szCs w:val="24"/>
+          <w:lang w:val="en-US"/>
+        </w:rPr>
+      </w:pPr>
+      <w:r>
+        <w:rPr>
+          <w:rFonts w:ascii="Times New Roman" w:hAnsi="Times New Roman" w:cs="Times New Roman"/>
+          <w:b/>
+          <w:sz w:val="24"/>
+          <w:szCs w:val="24"/>
+          <w:lang w:val="en-US"/>
+        </w:rPr>
+        <w:t>HTTP</w:t>
+      </w:r>
+    </w:p>
+    <w:p>
+      <w:pPr>
+        <w:jc w:val="both"/>
+        <w:rPr>
+          <w:rFonts w:ascii="Times New Roman" w:hAnsi="Times New Roman" w:cs="Times New Roman"/>
+          <w:sz w:val="24"/>
+          <w:szCs w:val="24"/>
+        </w:rPr>
+      </w:pPr>
+      <w:r>
+        <w:rPr>
+          <w:rFonts w:ascii="Times New Roman" w:hAnsi="Times New Roman" w:cs="Times New Roman"/>
+          <w:b/>
+          <w:bCs/>
+          <w:sz w:val="24"/>
+          <w:szCs w:val="24"/>
+        </w:rPr>
+        <w:t>HTTP</w:t>
+      </w:r>
+      <w:r>
+        <w:rPr>
+          <w:rFonts w:ascii="Times New Roman" w:hAnsi="Times New Roman" w:cs="Times New Roman"/>
+          <w:sz w:val="24"/>
+          <w:szCs w:val="24"/>
+        </w:rPr>
+        <w:t> </w:t>
+      </w:r>
+      <w:r>
+        <w:rPr>
+          <w:rFonts w:ascii="Times New Roman" w:hAnsi="Times New Roman" w:cs="Times New Roman"/>
+          <w:sz w:val="24"/>
+          <w:szCs w:val="24"/>
+        </w:rPr>
+        <w:t>-</w:t>
+      </w:r>
+      <w:r>
+        <w:rPr>
+          <w:rFonts w:ascii="Times New Roman" w:hAnsi="Times New Roman" w:cs="Times New Roman"/>
+          <w:sz w:val="24"/>
+          <w:szCs w:val="24"/>
+        </w:rPr>
+        <w:t> протокол прикладного</w:t>
+      </w:r>
+      <w:r>
+        <w:rPr>
+          <w:rFonts w:ascii="Times New Roman" w:hAnsi="Times New Roman" w:cs="Times New Roman"/>
+          <w:sz w:val="24"/>
+          <w:szCs w:val="24"/>
+        </w:rPr>
+        <w:t xml:space="preserve"> </w:t>
+      </w:r>
+      <w:r>
+        <w:rPr>
+          <w:rFonts w:ascii="Times New Roman" w:hAnsi="Times New Roman" w:cs="Times New Roman"/>
+          <w:sz w:val="24"/>
+          <w:szCs w:val="24"/>
+        </w:rPr>
+        <w:t xml:space="preserve">уровня передачи данных (изначально — в виде гипертекстовых документов в формате HTML, в настоящий момент используется для передачи произвольных данных). Основой HTTP является технология «клиент-сервер», то есть предполагается существование потребителей (клиентов), которые инициируют соединение и посылают запрос, и поставщиков (серверов), которые ожидают соединения </w:t>
+      </w:r>
+      <w:r>
+        <w:rPr>
+          <w:rFonts w:ascii="Times New Roman" w:hAnsi="Times New Roman" w:cs="Times New Roman"/>
+          <w:sz w:val="24"/>
+          <w:szCs w:val="24"/>
+        </w:rPr>
+        <w:lastRenderedPageBreak/>
+        <w:t>для получения запроса, производят необходимые действия и возвращают обратно сообщение с результатом.</w:t>
+      </w:r>
+    </w:p>
+    <w:p>
+      <w:pPr>
+        <w:jc w:val="both"/>
+        <w:rPr>
+          <w:rFonts w:ascii="Times New Roman" w:hAnsi="Times New Roman" w:cs="Times New Roman"/>
+          <w:sz w:val="24"/>
+          <w:szCs w:val="24"/>
+        </w:rPr>
+      </w:pPr>
+      <w:r>
+        <w:rPr>
+          <w:rFonts w:ascii="Times New Roman" w:hAnsi="Times New Roman" w:cs="Times New Roman"/>
+          <w:sz w:val="24"/>
+          <w:szCs w:val="24"/>
+        </w:rPr>
+        <w:t>HTTP в настоящее время повсеместно используется во Всемирной паутине для получения информации с </w:t>
+      </w:r>
+      <w:proofErr w:type="spellStart"/>
+      <w:r>
+        <w:rPr>
+          <w:rFonts w:ascii="Times New Roman" w:hAnsi="Times New Roman" w:cs="Times New Roman"/>
+          <w:sz w:val="24"/>
+          <w:szCs w:val="24"/>
+        </w:rPr>
+        <w:t>веб-сайтов</w:t>
+      </w:r>
+      <w:proofErr w:type="spellEnd"/>
+      <w:r>
+        <w:rPr>
+          <w:rFonts w:ascii="Times New Roman" w:hAnsi="Times New Roman" w:cs="Times New Roman"/>
+          <w:sz w:val="24"/>
+          <w:szCs w:val="24"/>
+        </w:rPr>
+        <w:t>. В 2006 году в Северной Америке доля HTTP-трафика превысила долю P2P-сетей и составила 46 %, из которых почти половина — это передача потокового видео и звук</w:t>
+      </w:r>
+      <w:r>
+        <w:rPr>
+          <w:rFonts w:ascii="Times New Roman" w:hAnsi="Times New Roman" w:cs="Times New Roman"/>
+          <w:sz w:val="24"/>
+          <w:szCs w:val="24"/>
+        </w:rPr>
+        <w:t>а</w:t>
+      </w:r>
+      <w:r>
+        <w:rPr>
+          <w:rFonts w:ascii="Times New Roman" w:hAnsi="Times New Roman" w:cs="Times New Roman"/>
+          <w:sz w:val="24"/>
+          <w:szCs w:val="24"/>
+        </w:rPr>
+        <w:t>.</w:t>
+      </w:r>
+    </w:p>
+    <w:p>
+      <w:pPr>
+        <w:jc w:val="both"/>
+        <w:rPr>
+          <w:rFonts w:ascii="Times New Roman" w:hAnsi="Times New Roman" w:cs="Times New Roman"/>
+          <w:sz w:val="24"/>
+          <w:szCs w:val="24"/>
+        </w:rPr>
+      </w:pPr>
+      <w:r>
+        <w:rPr>
+          <w:rFonts w:ascii="Times New Roman" w:hAnsi="Times New Roman" w:cs="Times New Roman"/>
+          <w:sz w:val="24"/>
+          <w:szCs w:val="24"/>
+        </w:rPr>
+        <w:t>Основным объектом манипуляции в HTTP является ресурс, на который указывает </w:t>
+      </w:r>
+      <w:r>
+        <w:rPr>
+          <w:rFonts w:ascii="Times New Roman" w:hAnsi="Times New Roman" w:cs="Times New Roman"/>
+          <w:sz w:val="24"/>
+          <w:szCs w:val="24"/>
+        </w:rPr>
+        <w:t>URI</w:t>
+      </w:r>
+      <w:r>
+        <w:rPr>
+          <w:rFonts w:ascii="Times New Roman" w:hAnsi="Times New Roman" w:cs="Times New Roman"/>
+          <w:sz w:val="24"/>
+          <w:szCs w:val="24"/>
+        </w:rPr>
+        <w:t> (</w:t>
+      </w:r>
+      <w:proofErr w:type="spellStart"/>
+      <w:r>
+        <w:rPr>
+          <w:rFonts w:ascii="Times New Roman" w:hAnsi="Times New Roman" w:cs="Times New Roman"/>
+          <w:sz w:val="24"/>
+          <w:szCs w:val="24"/>
+        </w:rPr>
+        <w:t>Uniform</w:t>
+      </w:r>
+      <w:proofErr w:type="spellEnd"/>
+      <w:r>
+        <w:rPr>
+          <w:rFonts w:ascii="Times New Roman" w:hAnsi="Times New Roman" w:cs="Times New Roman"/>
+          <w:sz w:val="24"/>
+          <w:szCs w:val="24"/>
+        </w:rPr>
+        <w:t xml:space="preserve"> </w:t>
+      </w:r>
+      <w:proofErr w:type="spellStart"/>
+      <w:r>
+        <w:rPr>
+          <w:rFonts w:ascii="Times New Roman" w:hAnsi="Times New Roman" w:cs="Times New Roman"/>
+          <w:sz w:val="24"/>
+          <w:szCs w:val="24"/>
+        </w:rPr>
+        <w:t>Resource</w:t>
+      </w:r>
+      <w:proofErr w:type="spellEnd"/>
+      <w:r>
+        <w:rPr>
+          <w:rFonts w:ascii="Times New Roman" w:hAnsi="Times New Roman" w:cs="Times New Roman"/>
+          <w:sz w:val="24"/>
+          <w:szCs w:val="24"/>
+        </w:rPr>
+        <w:t xml:space="preserve"> </w:t>
+      </w:r>
+      <w:proofErr w:type="spellStart"/>
+      <w:r>
+        <w:rPr>
+          <w:rFonts w:ascii="Times New Roman" w:hAnsi="Times New Roman" w:cs="Times New Roman"/>
+          <w:sz w:val="24"/>
+          <w:szCs w:val="24"/>
+        </w:rPr>
+        <w:t>Identifier</w:t>
+      </w:r>
+      <w:proofErr w:type="spellEnd"/>
+      <w:r>
+        <w:rPr>
+          <w:rFonts w:ascii="Times New Roman" w:hAnsi="Times New Roman" w:cs="Times New Roman"/>
+          <w:sz w:val="24"/>
+          <w:szCs w:val="24"/>
+        </w:rPr>
+        <w:t>) в запросе клиента. Обычно такими ресурсами являются хранящиеся на сервере </w:t>
+      </w:r>
+      <w:r>
+        <w:rPr>
+          <w:rFonts w:ascii="Times New Roman" w:hAnsi="Times New Roman" w:cs="Times New Roman"/>
+          <w:sz w:val="24"/>
+          <w:szCs w:val="24"/>
+        </w:rPr>
+        <w:t>файлы</w:t>
+      </w:r>
+      <w:r>
+        <w:rPr>
+          <w:rFonts w:ascii="Times New Roman" w:hAnsi="Times New Roman" w:cs="Times New Roman"/>
+          <w:sz w:val="24"/>
+          <w:szCs w:val="24"/>
+        </w:rPr>
+        <w:t>, но ими могут быть логические объекты или что-то абстрактное. Особенностью протокола HTTP является возможность указать в запросе и </w:t>
+      </w:r>
+      <w:r>
+        <w:rPr>
+          <w:rFonts w:ascii="Times New Roman" w:hAnsi="Times New Roman" w:cs="Times New Roman"/>
+          <w:sz w:val="24"/>
+          <w:szCs w:val="24"/>
+        </w:rPr>
+        <w:t>ответе</w:t>
+      </w:r>
+      <w:r>
+        <w:rPr>
+          <w:rFonts w:ascii="Times New Roman" w:hAnsi="Times New Roman" w:cs="Times New Roman"/>
+          <w:sz w:val="24"/>
+          <w:szCs w:val="24"/>
+        </w:rPr>
+        <w:t> способ представления одного и того же ресурса по различным параметрам: формату, </w:t>
+      </w:r>
+      <w:r>
+        <w:rPr>
+          <w:rFonts w:ascii="Times New Roman" w:hAnsi="Times New Roman" w:cs="Times New Roman"/>
+          <w:sz w:val="24"/>
+          <w:szCs w:val="24"/>
+        </w:rPr>
+        <w:t>кодировке</w:t>
+      </w:r>
+      <w:r>
+        <w:rPr>
+          <w:rFonts w:ascii="Times New Roman" w:hAnsi="Times New Roman" w:cs="Times New Roman"/>
+          <w:sz w:val="24"/>
+          <w:szCs w:val="24"/>
+        </w:rPr>
+        <w:t>, языку и т. д. (В частности для этого используется </w:t>
+      </w:r>
+      <w:r>
+        <w:rPr>
+          <w:rFonts w:ascii="Times New Roman" w:hAnsi="Times New Roman" w:cs="Times New Roman"/>
+          <w:sz w:val="24"/>
+          <w:szCs w:val="24"/>
+        </w:rPr>
+        <w:t>HTTP-заголовок</w:t>
+      </w:r>
+      <w:r>
+        <w:rPr>
+          <w:rFonts w:ascii="Times New Roman" w:hAnsi="Times New Roman" w:cs="Times New Roman"/>
+          <w:sz w:val="24"/>
+          <w:szCs w:val="24"/>
+        </w:rPr>
+        <w:t>.) Именно благодаря возможности указания способа кодирования сообщения клиент и сервер могут обмениваться двоичными данными, хотя данный протокол является текстовым.</w:t>
+      </w:r>
+    </w:p>
+    <w:p>
+      <w:pPr>
+        <w:jc w:val="both"/>
+        <w:rPr>
+          <w:rFonts w:ascii="Times New Roman" w:hAnsi="Times New Roman" w:cs="Times New Roman"/>
+          <w:sz w:val="24"/>
+          <w:szCs w:val="24"/>
+        </w:rPr>
+      </w:pPr>
+      <w:r>
+        <w:rPr>
+          <w:rFonts w:ascii="Times New Roman" w:hAnsi="Times New Roman" w:cs="Times New Roman"/>
+          <w:sz w:val="24"/>
+          <w:szCs w:val="24"/>
+        </w:rPr>
+        <w:t xml:space="preserve">Протокол </w:t>
+      </w:r>
+      <w:proofErr w:type="spellStart"/>
+      <w:r>
+        <w:rPr>
+          <w:rFonts w:ascii="Times New Roman" w:hAnsi="Times New Roman" w:cs="Times New Roman"/>
+          <w:sz w:val="24"/>
+          <w:szCs w:val="24"/>
+        </w:rPr>
+        <w:t>http</w:t>
+      </w:r>
+      <w:proofErr w:type="spellEnd"/>
+      <w:r>
+        <w:rPr>
+          <w:rFonts w:ascii="Times New Roman" w:hAnsi="Times New Roman" w:cs="Times New Roman"/>
+          <w:sz w:val="24"/>
+          <w:szCs w:val="24"/>
+        </w:rPr>
+        <w:t xml:space="preserve"> работает поверх транспортного протокола </w:t>
+      </w:r>
+      <w:proofErr w:type="spellStart"/>
+      <w:r>
+        <w:rPr>
+          <w:rFonts w:ascii="Times New Roman" w:hAnsi="Times New Roman" w:cs="Times New Roman"/>
+          <w:sz w:val="24"/>
+          <w:szCs w:val="24"/>
+          <w:lang w:val="en-US"/>
+        </w:rPr>
+        <w:t>tcp</w:t>
+      </w:r>
+      <w:proofErr w:type="spellEnd"/>
+      <w:r>
+        <w:rPr>
+          <w:rFonts w:ascii="Times New Roman" w:hAnsi="Times New Roman" w:cs="Times New Roman"/>
+          <w:sz w:val="24"/>
+          <w:szCs w:val="24"/>
+        </w:rPr>
+        <w:t xml:space="preserve">. Таким образом для передачи сообщения между клиентом и сервером, также необходимо сначала установить соединение между ними. Если проводить эксперимент с передачей данных от клиента к серверу и обратно, то результат будет аналогичен эксперименту с протоколом </w:t>
+      </w:r>
+      <w:proofErr w:type="spellStart"/>
+      <w:r>
+        <w:rPr>
+          <w:rFonts w:ascii="Times New Roman" w:hAnsi="Times New Roman" w:cs="Times New Roman"/>
+          <w:sz w:val="24"/>
+          <w:szCs w:val="24"/>
+        </w:rPr>
+        <w:t>tcp</w:t>
+      </w:r>
+      <w:proofErr w:type="spellEnd"/>
+      <w:r>
+        <w:rPr>
+          <w:rFonts w:ascii="Times New Roman" w:hAnsi="Times New Roman" w:cs="Times New Roman"/>
+          <w:sz w:val="24"/>
+          <w:szCs w:val="24"/>
+        </w:rPr>
+        <w:t xml:space="preserve">. Разница будет заключаться лишь в том, что и клиент и сервер должны будут сначала раскодировать набор байтов, полученный от протокола </w:t>
+      </w:r>
+      <w:proofErr w:type="spellStart"/>
+      <w:r>
+        <w:rPr>
+          <w:rFonts w:ascii="Times New Roman" w:hAnsi="Times New Roman" w:cs="Times New Roman"/>
+          <w:sz w:val="24"/>
+          <w:szCs w:val="24"/>
+          <w:lang w:val="en-US"/>
+        </w:rPr>
+        <w:t>tcp</w:t>
+      </w:r>
+      <w:proofErr w:type="spellEnd"/>
+      <w:r>
+        <w:rPr>
+          <w:rFonts w:ascii="Times New Roman" w:hAnsi="Times New Roman" w:cs="Times New Roman"/>
+          <w:sz w:val="24"/>
+          <w:szCs w:val="24"/>
+        </w:rPr>
+        <w:t xml:space="preserve">. Поэтому имеет смысл проверить </w:t>
+      </w:r>
+      <w:r>
+        <w:rPr>
+          <w:rFonts w:ascii="Times New Roman" w:hAnsi="Times New Roman" w:cs="Times New Roman"/>
+          <w:sz w:val="24"/>
+          <w:szCs w:val="24"/>
+          <w:lang w:val="en-US"/>
+        </w:rPr>
+        <w:t>node</w:t>
+      </w:r>
+      <w:r>
+        <w:rPr>
+          <w:rFonts w:ascii="Times New Roman" w:hAnsi="Times New Roman" w:cs="Times New Roman"/>
+          <w:sz w:val="24"/>
+          <w:szCs w:val="24"/>
+        </w:rPr>
+        <w:t xml:space="preserve"> </w:t>
+      </w:r>
+      <w:proofErr w:type="spellStart"/>
+      <w:r>
+        <w:rPr>
+          <w:rFonts w:ascii="Times New Roman" w:hAnsi="Times New Roman" w:cs="Times New Roman"/>
+          <w:sz w:val="24"/>
+          <w:szCs w:val="24"/>
+          <w:lang w:val="en-US"/>
+        </w:rPr>
+        <w:t>js</w:t>
+      </w:r>
+      <w:proofErr w:type="spellEnd"/>
+      <w:r>
+        <w:rPr>
+          <w:rFonts w:ascii="Times New Roman" w:hAnsi="Times New Roman" w:cs="Times New Roman"/>
+          <w:sz w:val="24"/>
+          <w:szCs w:val="24"/>
+        </w:rPr>
+        <w:t xml:space="preserve"> и </w:t>
+      </w:r>
+      <w:r>
+        <w:rPr>
+          <w:rFonts w:ascii="Times New Roman" w:hAnsi="Times New Roman" w:cs="Times New Roman"/>
+          <w:sz w:val="24"/>
+          <w:szCs w:val="24"/>
+        </w:rPr>
+        <w:t>.</w:t>
+      </w:r>
+      <w:proofErr w:type="spellStart"/>
+      <w:r>
+        <w:rPr>
+          <w:rFonts w:ascii="Times New Roman" w:hAnsi="Times New Roman" w:cs="Times New Roman"/>
+          <w:sz w:val="24"/>
+          <w:szCs w:val="24"/>
+        </w:rPr>
+        <w:t>ne</w:t>
+      </w:r>
+      <w:proofErr w:type="spellEnd"/>
+      <w:r>
+        <w:rPr>
+          <w:rFonts w:ascii="Times New Roman" w:hAnsi="Times New Roman" w:cs="Times New Roman"/>
+          <w:sz w:val="24"/>
+          <w:szCs w:val="24"/>
+          <w:lang w:val="en-US"/>
+        </w:rPr>
+        <w:t>t</w:t>
+      </w:r>
+      <w:r>
+        <w:rPr>
+          <w:rFonts w:ascii="Times New Roman" w:hAnsi="Times New Roman" w:cs="Times New Roman"/>
+          <w:sz w:val="24"/>
+          <w:szCs w:val="24"/>
+        </w:rPr>
+        <w:t xml:space="preserve"> др</w:t>
+      </w:r>
+      <w:r>
+        <w:rPr>
+          <w:rFonts w:ascii="Times New Roman" w:hAnsi="Times New Roman" w:cs="Times New Roman"/>
+          <w:sz w:val="24"/>
+          <w:szCs w:val="24"/>
+        </w:rPr>
+        <w:t>у</w:t>
+      </w:r>
+      <w:r>
+        <w:rPr>
+          <w:rFonts w:ascii="Times New Roman" w:hAnsi="Times New Roman" w:cs="Times New Roman"/>
+          <w:sz w:val="24"/>
+          <w:szCs w:val="24"/>
+        </w:rPr>
+        <w:t>гим</w:t>
+      </w:r>
+      <w:r>
+        <w:rPr>
+          <w:rFonts w:ascii="Times New Roman" w:hAnsi="Times New Roman" w:cs="Times New Roman"/>
+          <w:sz w:val="24"/>
+          <w:szCs w:val="24"/>
+        </w:rPr>
+        <w:t>, менее тривиальным способом.</w:t>
+      </w:r>
+    </w:p>
+    <w:p>
+      <w:pPr>
+        <w:jc w:val="both"/>
+        <w:rPr>
+          <w:rFonts w:ascii="Times New Roman" w:hAnsi="Times New Roman" w:cs="Times New Roman"/>
+          <w:sz w:val="24"/>
+          <w:szCs w:val="24"/>
+        </w:rPr>
+      </w:pPr>
+    </w:p>
+    <w:p>
+      <w:pPr>
+        <w:jc w:val="both"/>
+        <w:rPr>
+          <w:rFonts w:ascii="Times New Roman" w:hAnsi="Times New Roman" w:cs="Times New Roman"/>
+          <w:b/>
+          <w:sz w:val="24"/>
+          <w:szCs w:val="24"/>
+        </w:rPr>
+      </w:pPr>
+      <w:r>
+        <w:rPr>
+          <w:rFonts w:ascii="Times New Roman" w:hAnsi="Times New Roman" w:cs="Times New Roman"/>
+          <w:b/>
+          <w:sz w:val="24"/>
+          <w:szCs w:val="24"/>
+        </w:rPr>
+        <w:t xml:space="preserve">Сравнение многопоточного и однопоточного режимов </w:t>
+      </w:r>
+      <w:r>
+        <w:rPr>
+          <w:rFonts w:ascii="Times New Roman" w:hAnsi="Times New Roman" w:cs="Times New Roman"/>
+          <w:b/>
+          <w:sz w:val="24"/>
+          <w:szCs w:val="24"/>
+          <w:lang w:val="en-US"/>
+        </w:rPr>
+        <w:t>http</w:t>
+      </w:r>
+      <w:r>
+        <w:rPr>
+          <w:rFonts w:ascii="Times New Roman" w:hAnsi="Times New Roman" w:cs="Times New Roman"/>
+          <w:b/>
+          <w:sz w:val="24"/>
+          <w:szCs w:val="24"/>
+        </w:rPr>
+        <w:t xml:space="preserve">-сервера на </w:t>
+      </w:r>
+      <w:r>
+        <w:rPr>
+          <w:rFonts w:ascii="Times New Roman" w:hAnsi="Times New Roman" w:cs="Times New Roman"/>
+          <w:b/>
+          <w:sz w:val="24"/>
+          <w:szCs w:val="24"/>
+          <w:lang w:val="en-US"/>
+        </w:rPr>
+        <w:t>node</w:t>
+      </w:r>
+      <w:r>
+        <w:rPr>
+          <w:rFonts w:ascii="Times New Roman" w:hAnsi="Times New Roman" w:cs="Times New Roman"/>
+          <w:b/>
+          <w:sz w:val="24"/>
+          <w:szCs w:val="24"/>
+        </w:rPr>
+        <w:t xml:space="preserve"> </w:t>
+      </w:r>
+      <w:proofErr w:type="spellStart"/>
+      <w:r>
+        <w:rPr>
+          <w:rFonts w:ascii="Times New Roman" w:hAnsi="Times New Roman" w:cs="Times New Roman"/>
+          <w:b/>
+          <w:sz w:val="24"/>
+          <w:szCs w:val="24"/>
+          <w:lang w:val="en-US"/>
+        </w:rPr>
+        <w:t>js</w:t>
+      </w:r>
+      <w:proofErr w:type="spellEnd"/>
+    </w:p>
+    <w:p>
+      <w:pPr>
+        <w:jc w:val="both"/>
+        <w:rPr>
+          <w:rFonts w:ascii="Times New Roman" w:hAnsi="Times New Roman" w:cs="Times New Roman"/>
+          <w:sz w:val="24"/>
+          <w:szCs w:val="24"/>
+        </w:rPr>
+      </w:pPr>
+      <w:r>
+        <w:rPr>
+          <w:rFonts w:ascii="Times New Roman" w:hAnsi="Times New Roman" w:cs="Times New Roman"/>
+          <w:sz w:val="24"/>
+          <w:szCs w:val="24"/>
+        </w:rPr>
+        <w:t xml:space="preserve">Как известно </w:t>
+      </w:r>
+      <w:proofErr w:type="spellStart"/>
+      <w:r>
+        <w:rPr>
+          <w:rFonts w:ascii="Times New Roman" w:hAnsi="Times New Roman" w:cs="Times New Roman"/>
+          <w:sz w:val="24"/>
+          <w:szCs w:val="24"/>
+        </w:rPr>
+        <w:t>node</w:t>
+      </w:r>
+      <w:proofErr w:type="spellEnd"/>
+      <w:r>
+        <w:rPr>
+          <w:rFonts w:ascii="Times New Roman" w:hAnsi="Times New Roman" w:cs="Times New Roman"/>
+          <w:sz w:val="24"/>
+          <w:szCs w:val="24"/>
+        </w:rPr>
+        <w:t xml:space="preserve"> </w:t>
+      </w:r>
+      <w:proofErr w:type="spellStart"/>
+      <w:r>
+        <w:rPr>
+          <w:rFonts w:ascii="Times New Roman" w:hAnsi="Times New Roman" w:cs="Times New Roman"/>
+          <w:sz w:val="24"/>
+          <w:szCs w:val="24"/>
+        </w:rPr>
+        <w:t>js</w:t>
+      </w:r>
+      <w:proofErr w:type="spellEnd"/>
+      <w:r>
+        <w:rPr>
+          <w:rFonts w:ascii="Times New Roman" w:hAnsi="Times New Roman" w:cs="Times New Roman"/>
+          <w:sz w:val="24"/>
+          <w:szCs w:val="24"/>
+        </w:rPr>
+        <w:t xml:space="preserve"> спроек</w:t>
+      </w:r>
+      <w:r>
+        <w:rPr>
+          <w:rFonts w:ascii="Times New Roman" w:hAnsi="Times New Roman" w:cs="Times New Roman"/>
+          <w:sz w:val="24"/>
+          <w:szCs w:val="24"/>
+        </w:rPr>
+        <w:t xml:space="preserve">тирован таким образом, что в любой момент времени загружено только одно ядро и один поток. Создатель языка </w:t>
+      </w:r>
+      <w:proofErr w:type="spellStart"/>
+      <w:r>
+        <w:rPr>
+          <w:rFonts w:ascii="Times New Roman" w:hAnsi="Times New Roman" w:cs="Times New Roman"/>
+          <w:sz w:val="24"/>
+          <w:szCs w:val="24"/>
+        </w:rPr>
+        <w:t>node</w:t>
+      </w:r>
+      <w:proofErr w:type="spellEnd"/>
+      <w:r>
+        <w:rPr>
+          <w:rFonts w:ascii="Times New Roman" w:hAnsi="Times New Roman" w:cs="Times New Roman"/>
+          <w:sz w:val="24"/>
+          <w:szCs w:val="24"/>
+        </w:rPr>
+        <w:t xml:space="preserve"> </w:t>
+      </w:r>
+      <w:proofErr w:type="spellStart"/>
+      <w:r>
+        <w:rPr>
+          <w:rFonts w:ascii="Times New Roman" w:hAnsi="Times New Roman" w:cs="Times New Roman"/>
+          <w:sz w:val="24"/>
+          <w:szCs w:val="24"/>
+        </w:rPr>
+        <w:t>js</w:t>
+      </w:r>
+      <w:proofErr w:type="spellEnd"/>
+      <w:r>
+        <w:rPr>
+          <w:rFonts w:ascii="Times New Roman" w:hAnsi="Times New Roman" w:cs="Times New Roman"/>
+          <w:sz w:val="24"/>
+          <w:szCs w:val="24"/>
+        </w:rPr>
+        <w:t xml:space="preserve"> сделал его однопоточным. Хотя цикл работы является асинхронным, на больших нагрузках, когда необходимо производить сложные вычисления, нагружающие центральный процессор, </w:t>
+      </w:r>
+      <w:proofErr w:type="spellStart"/>
+      <w:r>
+        <w:rPr>
+          <w:rFonts w:ascii="Times New Roman" w:hAnsi="Times New Roman" w:cs="Times New Roman"/>
+          <w:sz w:val="24"/>
+          <w:szCs w:val="24"/>
+        </w:rPr>
+        <w:t>n</w:t>
+      </w:r>
+      <w:proofErr w:type="spellEnd"/>
+      <w:r>
+        <w:rPr>
+          <w:rFonts w:ascii="Times New Roman" w:hAnsi="Times New Roman" w:cs="Times New Roman"/>
+          <w:sz w:val="24"/>
+          <w:szCs w:val="24"/>
+          <w:lang w:val="en-US"/>
+        </w:rPr>
+        <w:t>ode</w:t>
+      </w:r>
+      <w:r>
+        <w:rPr>
+          <w:rFonts w:ascii="Times New Roman" w:hAnsi="Times New Roman" w:cs="Times New Roman"/>
+          <w:sz w:val="24"/>
+          <w:szCs w:val="24"/>
+        </w:rPr>
+        <w:t xml:space="preserve"> </w:t>
+      </w:r>
+      <w:proofErr w:type="spellStart"/>
+      <w:r>
+        <w:rPr>
+          <w:rFonts w:ascii="Times New Roman" w:hAnsi="Times New Roman" w:cs="Times New Roman"/>
+          <w:sz w:val="24"/>
+          <w:szCs w:val="24"/>
+          <w:lang w:val="en-US"/>
+        </w:rPr>
+        <w:t>js</w:t>
+      </w:r>
+      <w:proofErr w:type="spellEnd"/>
+      <w:r>
+        <w:rPr>
+          <w:rFonts w:ascii="Times New Roman" w:hAnsi="Times New Roman" w:cs="Times New Roman"/>
+          <w:sz w:val="24"/>
+          <w:szCs w:val="24"/>
+        </w:rPr>
+        <w:t xml:space="preserve"> мо</w:t>
+      </w:r>
+      <w:r>
+        <w:rPr>
+          <w:rFonts w:ascii="Times New Roman" w:hAnsi="Times New Roman" w:cs="Times New Roman"/>
+          <w:sz w:val="24"/>
+          <w:szCs w:val="24"/>
+        </w:rPr>
+        <w:t xml:space="preserve">жет уступать многим другим языкам с поддержкой асинхронных вызовов. Но к счастью есть выход из данной ситуации. В языке </w:t>
+      </w:r>
+      <w:proofErr w:type="spellStart"/>
+      <w:r>
+        <w:rPr>
+          <w:rFonts w:ascii="Times New Roman" w:hAnsi="Times New Roman" w:cs="Times New Roman"/>
+          <w:sz w:val="24"/>
+          <w:szCs w:val="24"/>
+        </w:rPr>
+        <w:t>node</w:t>
+      </w:r>
+      <w:proofErr w:type="spellEnd"/>
+      <w:r>
+        <w:rPr>
+          <w:rFonts w:ascii="Times New Roman" w:hAnsi="Times New Roman" w:cs="Times New Roman"/>
+          <w:sz w:val="24"/>
+          <w:szCs w:val="24"/>
+        </w:rPr>
+        <w:t xml:space="preserve"> </w:t>
+      </w:r>
+      <w:proofErr w:type="spellStart"/>
+      <w:r>
+        <w:rPr>
+          <w:rFonts w:ascii="Times New Roman" w:hAnsi="Times New Roman" w:cs="Times New Roman"/>
+          <w:sz w:val="24"/>
+          <w:szCs w:val="24"/>
+          <w:lang w:val="en-US"/>
+        </w:rPr>
+        <w:t>js</w:t>
+      </w:r>
+      <w:proofErr w:type="spellEnd"/>
+      <w:r>
+        <w:rPr>
+          <w:rFonts w:ascii="Times New Roman" w:hAnsi="Times New Roman" w:cs="Times New Roman"/>
+          <w:sz w:val="24"/>
+          <w:szCs w:val="24"/>
+        </w:rPr>
+        <w:t xml:space="preserve"> сущест</w:t>
+      </w:r>
+      <w:r>
+        <w:rPr>
+          <w:rFonts w:ascii="Times New Roman" w:hAnsi="Times New Roman" w:cs="Times New Roman"/>
+          <w:sz w:val="24"/>
+          <w:szCs w:val="24"/>
+        </w:rPr>
+        <w:t>вует пространство имён</w:t>
+      </w:r>
+      <w:r>
+        <w:rPr>
+          <w:rFonts w:ascii="Times New Roman" w:hAnsi="Times New Roman" w:cs="Times New Roman"/>
+          <w:sz w:val="24"/>
+          <w:szCs w:val="24"/>
+        </w:rPr>
+        <w:t xml:space="preserve"> "</w:t>
+      </w:r>
+      <w:r>
+        <w:rPr>
+          <w:rFonts w:ascii="Times New Roman" w:hAnsi="Times New Roman" w:cs="Times New Roman"/>
+          <w:sz w:val="24"/>
+          <w:szCs w:val="24"/>
+          <w:lang w:val="en-US"/>
+        </w:rPr>
+        <w:t>cluster</w:t>
+      </w:r>
+      <w:r>
+        <w:rPr>
+          <w:rFonts w:ascii="Times New Roman" w:hAnsi="Times New Roman" w:cs="Times New Roman"/>
+          <w:sz w:val="24"/>
+          <w:szCs w:val="24"/>
+        </w:rPr>
+        <w:t>"</w:t>
+      </w:r>
+      <w:r>
+        <w:rPr>
+          <w:rFonts w:ascii="Times New Roman" w:hAnsi="Times New Roman" w:cs="Times New Roman"/>
+          <w:sz w:val="24"/>
+          <w:szCs w:val="24"/>
+        </w:rPr>
+        <w:t xml:space="preserve">, с помощью </w:t>
+      </w:r>
+      <w:r>
+        <w:rPr>
+          <w:rFonts w:ascii="Times New Roman" w:hAnsi="Times New Roman" w:cs="Times New Roman"/>
+          <w:sz w:val="24"/>
+          <w:szCs w:val="24"/>
+        </w:rPr>
+        <w:t xml:space="preserve">которого можно распараллелить обработку запросов. </w:t>
+      </w:r>
+    </w:p>
+    <w:p>
+      <w:pPr>
+        <w:jc w:val="both"/>
+        <w:rPr>
+          <w:rFonts w:ascii="Times New Roman" w:hAnsi="Times New Roman" w:cs="Times New Roman"/>
+          <w:sz w:val="24"/>
+          <w:szCs w:val="24"/>
+        </w:rPr>
+      </w:pPr>
+      <w:r>
+        <w:rPr>
+          <w:rFonts w:ascii="Times New Roman" w:hAnsi="Times New Roman" w:cs="Times New Roman"/>
+          <w:sz w:val="24"/>
+          <w:szCs w:val="24"/>
+        </w:rPr>
+        <w:t xml:space="preserve">В данном тесте мы сравниваем производительность </w:t>
+      </w:r>
+      <w:r>
+        <w:rPr>
+          <w:rFonts w:ascii="Times New Roman" w:hAnsi="Times New Roman" w:cs="Times New Roman"/>
+          <w:sz w:val="24"/>
+          <w:szCs w:val="24"/>
+          <w:lang w:val="en-US"/>
+        </w:rPr>
+        <w:t>node</w:t>
+      </w:r>
+      <w:r>
+        <w:rPr>
+          <w:rFonts w:ascii="Times New Roman" w:hAnsi="Times New Roman" w:cs="Times New Roman"/>
+          <w:sz w:val="24"/>
+          <w:szCs w:val="24"/>
+        </w:rPr>
+        <w:t xml:space="preserve"> </w:t>
+      </w:r>
+      <w:proofErr w:type="spellStart"/>
+      <w:r>
+        <w:rPr>
+          <w:rFonts w:ascii="Times New Roman" w:hAnsi="Times New Roman" w:cs="Times New Roman"/>
+          <w:sz w:val="24"/>
+          <w:szCs w:val="24"/>
+          <w:lang w:val="en-US"/>
+        </w:rPr>
+        <w:t>js</w:t>
+      </w:r>
+      <w:proofErr w:type="spellEnd"/>
+      <w:r>
+        <w:rPr>
+          <w:rFonts w:ascii="Times New Roman" w:hAnsi="Times New Roman" w:cs="Times New Roman"/>
+          <w:sz w:val="24"/>
+          <w:szCs w:val="24"/>
+        </w:rPr>
+        <w:t xml:space="preserve"> с ис</w:t>
+      </w:r>
+      <w:r>
+        <w:rPr>
+          <w:rFonts w:ascii="Times New Roman" w:hAnsi="Times New Roman" w:cs="Times New Roman"/>
+          <w:sz w:val="24"/>
+          <w:szCs w:val="24"/>
+        </w:rPr>
+        <w:t xml:space="preserve">пользованием кластера и без его применения. Для чистоты эксперимента мы создали 500 текстовых файлов на диске, где каждый файл состоит из 30000 чисел от 0 до 1 с 7 знаками после запятой. </w:t>
+      </w:r>
+    </w:p>
+    <w:p>
+      <w:pPr>
+        <w:jc w:val="both"/>
+        <w:rPr>
+          <w:rFonts w:ascii="Times New Roman" w:hAnsi="Times New Roman" w:cs="Times New Roman"/>
+          <w:sz w:val="24"/>
+          <w:szCs w:val="24"/>
+        </w:rPr>
+      </w:pPr>
+    </w:p>
+    <w:p>
+      <w:pPr>
+        <w:jc w:val="both"/>
+        <w:rPr>
+          <w:rFonts w:ascii="Times New Roman" w:hAnsi="Times New Roman" w:cs="Times New Roman"/>
+          <w:sz w:val="24"/>
+          <w:szCs w:val="24"/>
+        </w:rPr>
+      </w:pPr>
+    </w:p>
+    <w:p>
+      <w:pPr>
+        <w:jc w:val="both"/>
+        <w:rPr>
+          <w:rFonts w:ascii="Times New Roman" w:hAnsi="Times New Roman" w:cs="Times New Roman"/>
+          <w:sz w:val="24"/>
+          <w:szCs w:val="24"/>
+        </w:rPr>
+      </w:pPr>
+    </w:p>
+    <w:p>
+      <w:pPr>
+        <w:jc w:val="both"/>
+        <w:rPr>
+          <w:rFonts w:ascii="Times New Roman" w:hAnsi="Times New Roman" w:cs="Times New Roman"/>
+          <w:sz w:val="24"/>
+          <w:szCs w:val="24"/>
+        </w:rPr>
+      </w:pPr>
+    </w:p>
+    <w:p>
+      <w:pPr>
+        <w:jc w:val="both"/>
+        <w:rPr>
+          <w:rFonts w:ascii="Times New Roman" w:hAnsi="Times New Roman" w:cs="Times New Roman"/>
+          <w:sz w:val="24"/>
+          <w:szCs w:val="24"/>
+        </w:rPr>
+      </w:pPr>
+      <w:r>
+        <w:rPr>
+          <w:rFonts w:ascii="Times New Roman" w:hAnsi="Times New Roman" w:cs="Times New Roman"/>
+          <w:sz w:val="24"/>
+          <w:szCs w:val="24"/>
+        </w:rPr>
+        <w:lastRenderedPageBreak/>
+        <w:t>Алгоритм следующий</w:t>
+      </w:r>
+      <w:r>
+        <w:rPr>
+          <w:rFonts w:ascii="Times New Roman" w:hAnsi="Times New Roman" w:cs="Times New Roman"/>
+          <w:sz w:val="24"/>
+          <w:szCs w:val="24"/>
+        </w:rPr>
+        <w:t>:</w:t>
+      </w:r>
+    </w:p>
+    <w:p>
+      <w:pPr>
+        <w:pStyle w:val="a5"/>
+        <w:numPr>
+          <w:ilvl w:val="0"/>
+          <w:numId w:val="7"/>
+        </w:numPr>
+        <w:jc w:val="both"/>
+        <w:rPr>
+          <w:rFonts w:ascii="Times New Roman" w:hAnsi="Times New Roman" w:cs="Times New Roman"/>
+          <w:sz w:val="24"/>
+          <w:szCs w:val="24"/>
+        </w:rPr>
+      </w:pPr>
+      <w:r>
+        <w:rPr>
+          <w:rFonts w:ascii="Times New Roman" w:hAnsi="Times New Roman" w:cs="Times New Roman"/>
+          <w:sz w:val="24"/>
+          <w:szCs w:val="24"/>
+        </w:rPr>
+        <w:t xml:space="preserve">Клиент связывается с указанным адресом и портом и посылает </w:t>
+      </w:r>
+      <w:r>
+        <w:rPr>
+          <w:rFonts w:ascii="Times New Roman" w:hAnsi="Times New Roman" w:cs="Times New Roman"/>
+          <w:sz w:val="24"/>
+          <w:szCs w:val="24"/>
+          <w:lang w:val="en-US"/>
+        </w:rPr>
+        <w:t>n</w:t>
+      </w:r>
+      <w:r>
+        <w:rPr>
+          <w:rFonts w:ascii="Times New Roman" w:hAnsi="Times New Roman" w:cs="Times New Roman"/>
+          <w:sz w:val="24"/>
+          <w:szCs w:val="24"/>
+        </w:rPr>
+        <w:t xml:space="preserve">-количество запросов на сервер, где каждый запрос - это </w:t>
+      </w:r>
+      <w:r>
+        <w:rPr>
+          <w:rFonts w:ascii="Times New Roman" w:hAnsi="Times New Roman" w:cs="Times New Roman"/>
+          <w:sz w:val="24"/>
+          <w:szCs w:val="24"/>
+          <w:lang w:val="en-US"/>
+        </w:rPr>
+        <w:t>GET</w:t>
+      </w:r>
+      <w:r>
+        <w:rPr>
+          <w:rFonts w:ascii="Times New Roman" w:hAnsi="Times New Roman" w:cs="Times New Roman"/>
+          <w:sz w:val="24"/>
+          <w:szCs w:val="24"/>
+        </w:rPr>
+        <w:t xml:space="preserve">-запрос с номером файла в </w:t>
+      </w:r>
+      <w:proofErr w:type="spellStart"/>
+      <w:r>
+        <w:rPr>
+          <w:rFonts w:ascii="Times New Roman" w:hAnsi="Times New Roman" w:cs="Times New Roman"/>
+          <w:sz w:val="24"/>
+          <w:szCs w:val="24"/>
+        </w:rPr>
+        <w:t>url</w:t>
+      </w:r>
+      <w:proofErr w:type="spellEnd"/>
+      <w:r>
+        <w:rPr>
+          <w:rFonts w:ascii="Times New Roman" w:hAnsi="Times New Roman" w:cs="Times New Roman"/>
+          <w:sz w:val="24"/>
+          <w:szCs w:val="24"/>
+        </w:rPr>
+        <w:t>.</w:t>
+      </w:r>
+    </w:p>
+    <w:p>
+      <w:pPr>
+        <w:pStyle w:val="a5"/>
+        <w:numPr>
+          <w:ilvl w:val="0"/>
+          <w:numId w:val="7"/>
+        </w:numPr>
+        <w:jc w:val="both"/>
+        <w:rPr>
+          <w:rFonts w:ascii="Times New Roman" w:hAnsi="Times New Roman" w:cs="Times New Roman"/>
+          <w:sz w:val="24"/>
+          <w:szCs w:val="24"/>
+        </w:rPr>
+      </w:pPr>
+      <w:r>
+        <w:rPr>
+          <w:rFonts w:ascii="Times New Roman" w:hAnsi="Times New Roman" w:cs="Times New Roman"/>
+          <w:sz w:val="24"/>
+          <w:szCs w:val="24"/>
+        </w:rPr>
+        <w:t>Сервер начинает прослушивать заранее оговорённый адрес и порт(в нашем случае для простоты выбран локальный адрес - "127.0.0.1")</w:t>
+      </w:r>
+    </w:p>
+    <w:p>
+      <w:pPr>
+        <w:pStyle w:val="a5"/>
+        <w:numPr>
+          <w:ilvl w:val="0"/>
+          <w:numId w:val="7"/>
+        </w:numPr>
+        <w:jc w:val="both"/>
+        <w:rPr>
+          <w:rFonts w:ascii="Times New Roman" w:hAnsi="Times New Roman" w:cs="Times New Roman"/>
+          <w:sz w:val="24"/>
+          <w:szCs w:val="24"/>
+        </w:rPr>
+      </w:pPr>
+      <w:r>
+        <w:rPr>
+          <w:rFonts w:ascii="Times New Roman" w:hAnsi="Times New Roman" w:cs="Times New Roman"/>
+          <w:sz w:val="24"/>
+          <w:szCs w:val="24"/>
+        </w:rPr>
+        <w:t xml:space="preserve">При получении запроса от клиента, сервер читает номер файла из </w:t>
+      </w:r>
+      <w:proofErr w:type="spellStart"/>
+      <w:r>
+        <w:rPr>
+          <w:rFonts w:ascii="Times New Roman" w:hAnsi="Times New Roman" w:cs="Times New Roman"/>
+          <w:sz w:val="24"/>
+          <w:szCs w:val="24"/>
+          <w:lang w:val="en-US"/>
+        </w:rPr>
+        <w:t>url</w:t>
+      </w:r>
+      <w:proofErr w:type="spellEnd"/>
+      <w:r>
+        <w:rPr>
+          <w:rFonts w:ascii="Times New Roman" w:hAnsi="Times New Roman" w:cs="Times New Roman"/>
+          <w:sz w:val="24"/>
+          <w:szCs w:val="24"/>
+        </w:rPr>
+        <w:t xml:space="preserve">, </w:t>
+      </w:r>
+      <w:r>
+        <w:rPr>
+          <w:rFonts w:ascii="Times New Roman" w:hAnsi="Times New Roman" w:cs="Times New Roman"/>
+          <w:sz w:val="24"/>
+          <w:szCs w:val="24"/>
+        </w:rPr>
+        <w:t>открывает файл и записывает все числа из файла в массив.</w:t>
+      </w:r>
+    </w:p>
+    <w:p>
+      <w:pPr>
+        <w:pStyle w:val="a5"/>
+        <w:numPr>
+          <w:ilvl w:val="0"/>
+          <w:numId w:val="7"/>
+        </w:numPr>
+        <w:jc w:val="both"/>
+        <w:rPr>
+          <w:rFonts w:ascii="Times New Roman" w:hAnsi="Times New Roman" w:cs="Times New Roman"/>
+          <w:sz w:val="24"/>
+          <w:szCs w:val="24"/>
+        </w:rPr>
+      </w:pPr>
+      <w:r>
+        <w:rPr>
+          <w:rFonts w:ascii="Times New Roman" w:hAnsi="Times New Roman" w:cs="Times New Roman"/>
+          <w:sz w:val="24"/>
+          <w:szCs w:val="24"/>
+        </w:rPr>
+        <w:t>Сервер производит сортировку созданного на 3 шаге массива по алгоритму быстрой сортировки и по завершении отправляет сигнал клиенту от завершении работы с файлом</w:t>
+      </w:r>
+    </w:p>
+    <w:p>
+      <w:pPr>
+        <w:pStyle w:val="a5"/>
+        <w:numPr>
+          <w:ilvl w:val="0"/>
+          <w:numId w:val="7"/>
+        </w:numPr>
+        <w:jc w:val="both"/>
+        <w:rPr>
+          <w:rFonts w:ascii="Times New Roman" w:hAnsi="Times New Roman" w:cs="Times New Roman"/>
+          <w:sz w:val="24"/>
+          <w:szCs w:val="24"/>
+        </w:rPr>
+      </w:pPr>
+      <w:r>
+        <w:rPr>
+          <w:rFonts w:ascii="Times New Roman" w:hAnsi="Times New Roman" w:cs="Times New Roman"/>
+          <w:sz w:val="24"/>
+          <w:szCs w:val="24"/>
+        </w:rPr>
+        <w:t xml:space="preserve">При накоплении </w:t>
+      </w:r>
+      <w:r>
+        <w:rPr>
+          <w:rFonts w:ascii="Times New Roman" w:hAnsi="Times New Roman" w:cs="Times New Roman"/>
+          <w:sz w:val="24"/>
+          <w:szCs w:val="24"/>
+          <w:lang w:val="en-US"/>
+        </w:rPr>
+        <w:t>n</w:t>
+      </w:r>
+      <w:r>
+        <w:rPr>
+          <w:rFonts w:ascii="Times New Roman" w:hAnsi="Times New Roman" w:cs="Times New Roman"/>
+          <w:sz w:val="24"/>
+          <w:szCs w:val="24"/>
+        </w:rPr>
+        <w:t>-количества ответов от сервера клиент замеряет время</w:t>
+      </w:r>
+    </w:p>
+    <w:p>
+      <w:pPr>
+        <w:jc w:val="both"/>
+        <w:rPr>
+          <w:rFonts w:ascii="Times New Roman" w:hAnsi="Times New Roman" w:cs="Times New Roman"/>
+          <w:sz w:val="24"/>
+          <w:szCs w:val="24"/>
+        </w:rPr>
+      </w:pPr>
+      <w:r>
+        <w:rPr>
+          <w:rFonts w:ascii="Times New Roman" w:hAnsi="Times New Roman" w:cs="Times New Roman"/>
+          <w:sz w:val="24"/>
+          <w:szCs w:val="24"/>
+        </w:rPr>
+        <w:t xml:space="preserve">С использованием кластера мы создаём столько потоков, сколько ядер на компьютере. Каждый запрос к сервере будет попадать в один из созданных потоков. Без кластера сервер будет обрабатывать только запросы только в однопоточном режиме. На рисунке 5 представлен график работы сервера </w:t>
+      </w:r>
+      <w:proofErr w:type="spellStart"/>
+      <w:r>
+        <w:rPr>
+          <w:rFonts w:ascii="Times New Roman" w:hAnsi="Times New Roman" w:cs="Times New Roman"/>
+          <w:sz w:val="24"/>
+          <w:szCs w:val="24"/>
+        </w:rPr>
+        <w:t>node</w:t>
+      </w:r>
+      <w:proofErr w:type="spellEnd"/>
+      <w:r>
+        <w:rPr>
+          <w:rFonts w:ascii="Times New Roman" w:hAnsi="Times New Roman" w:cs="Times New Roman"/>
+          <w:sz w:val="24"/>
+          <w:szCs w:val="24"/>
+        </w:rPr>
+        <w:t xml:space="preserve"> </w:t>
+      </w:r>
+      <w:proofErr w:type="spellStart"/>
+      <w:r>
+        <w:rPr>
+          <w:rFonts w:ascii="Times New Roman" w:hAnsi="Times New Roman" w:cs="Times New Roman"/>
+          <w:sz w:val="24"/>
+          <w:szCs w:val="24"/>
+        </w:rPr>
+        <w:t>js</w:t>
+      </w:r>
+      <w:proofErr w:type="spellEnd"/>
+      <w:r>
+        <w:rPr>
+          <w:rFonts w:ascii="Times New Roman" w:hAnsi="Times New Roman" w:cs="Times New Roman"/>
+          <w:sz w:val="24"/>
+          <w:szCs w:val="24"/>
+        </w:rPr>
+        <w:t xml:space="preserve"> в многопоточном и однопоточном режимах.</w:t>
+      </w:r>
+    </w:p>
+    <w:p>
+      <w:pPr>
+        <w:jc w:val="both"/>
+        <w:rPr>
+          <w:rFonts w:ascii="Times New Roman" w:hAnsi="Times New Roman" w:cs="Times New Roman"/>
+          <w:sz w:val="24"/>
+          <w:szCs w:val="24"/>
+        </w:rPr>
+      </w:pPr>
+      <w:r>
+        <w:rPr>
+          <w:rFonts w:ascii="Times New Roman" w:hAnsi="Times New Roman" w:cs="Times New Roman"/>
+          <w:sz w:val="24"/>
+          <w:szCs w:val="24"/>
+        </w:rPr>
+        <w:t>Мы видим, что многопоточный режим сервера с использованием кластера сильно опережает однопоточный режим. Что очевидно, так как распараллеливание всегда даёт лучший результат на большом количестве запросов.</w:t>
+      </w:r>
+    </w:p>
+    <w:p>
+      <w:pPr>
+        <w:jc w:val="both"/>
+        <w:rPr>
+          <w:rFonts w:ascii="Times New Roman" w:hAnsi="Times New Roman" w:cs="Times New Roman"/>
+          <w:sz w:val="24"/>
+          <w:szCs w:val="24"/>
         </w:rPr>
       </w:pPr>
     </w:p>
@@ -6070,7 +7284,6 @@
           <w:noProof/>
           <w:lang w:eastAsia="ru-RU"/>
         </w:rPr>
-        <w:lastRenderedPageBreak/>
         <w:drawing>
           <wp:inline distT="0" distB="0" distL="0" distR="0">
             <wp:extent cx="5805529" cy="2743200"/>
@@ -6132,6 +7345,7 @@
           <w:noProof/>
           <w:lang w:eastAsia="ru-RU"/>
         </w:rPr>
+        <w:lastRenderedPageBreak/>
         <w:drawing>
           <wp:inline distT="0" distB="0" distL="0" distR="0">
             <wp:extent cx="5806164" cy="2743200"/>
@@ -6185,7 +7399,6 @@
           <w:noProof/>
           <w:lang w:eastAsia="ru-RU"/>
         </w:rPr>
-        <w:lastRenderedPageBreak/>
         <w:drawing>
           <wp:inline distT="0" distB="0" distL="0" distR="0">
             <wp:extent cx="5806799" cy="2743200"/>
@@ -34125,6 +35338,178 @@
     </w:lvl>
   </w:abstractNum>
   <w:abstractNum w:abstractNumId="1">
+    <w:nsid w:val="412A3BEA"/>
+    <w:multiLevelType w:val="hybridMultilevel"/>
+    <w:tmpl w:val="7A8A6A0E"/>
+    <w:lvl w:ilvl="0" w:tplc="04190011">
+      <w:start w:val="1"/>
+      <w:numFmt w:val="decimal"/>
+      <w:lvlText w:val="%1)"/>
+      <w:lvlJc w:val="left"/>
+      <w:pPr>
+        <w:ind w:left="720" w:hanging="360"/>
+      </w:pPr>
+    </w:lvl>
+    <w:lvl w:ilvl="1" w:tplc="04190019">
+      <w:start w:val="1"/>
+      <w:numFmt w:val="lowerLetter"/>
+      <w:lvlText w:val="%2."/>
+      <w:lvlJc w:val="left"/>
+      <w:pPr>
+        <w:ind w:left="1440" w:hanging="360"/>
+      </w:pPr>
+    </w:lvl>
+    <w:lvl w:ilvl="2" w:tplc="0419001B" w:tentative="1">
+      <w:start w:val="1"/>
+      <w:numFmt w:val="lowerRoman"/>
+      <w:lvlText w:val="%3."/>
+      <w:lvlJc w:val="right"/>
+      <w:pPr>
+        <w:ind w:left="2160" w:hanging="180"/>
+      </w:pPr>
+    </w:lvl>
+    <w:lvl w:ilvl="3" w:tplc="0419000F" w:tentative="1">
+      <w:start w:val="1"/>
+      <w:numFmt w:val="decimal"/>
+      <w:lvlText w:val="%4."/>
+      <w:lvlJc w:val="left"/>
+      <w:pPr>
+        <w:ind w:left="2880" w:hanging="360"/>
+      </w:pPr>
+    </w:lvl>
+    <w:lvl w:ilvl="4" w:tplc="04190019" w:tentative="1">
+      <w:start w:val="1"/>
+      <w:numFmt w:val="lowerLetter"/>
+      <w:lvlText w:val="%5."/>
+      <w:lvlJc w:val="left"/>
+      <w:pPr>
+        <w:ind w:left="3600" w:hanging="360"/>
+      </w:pPr>
+    </w:lvl>
+    <w:lvl w:ilvl="5" w:tplc="0419001B" w:tentative="1">
+      <w:start w:val="1"/>
+      <w:numFmt w:val="lowerRoman"/>
+      <w:lvlText w:val="%6."/>
+      <w:lvlJc w:val="right"/>
+      <w:pPr>
+        <w:ind w:left="4320" w:hanging="180"/>
+      </w:pPr>
+    </w:lvl>
+    <w:lvl w:ilvl="6" w:tplc="0419000F" w:tentative="1">
+      <w:start w:val="1"/>
+      <w:numFmt w:val="decimal"/>
+      <w:lvlText w:val="%7."/>
+      <w:lvlJc w:val="left"/>
+      <w:pPr>
+        <w:ind w:left="5040" w:hanging="360"/>
+      </w:pPr>
+    </w:lvl>
+    <w:lvl w:ilvl="7" w:tplc="04190019" w:tentative="1">
+      <w:start w:val="1"/>
+      <w:numFmt w:val="lowerLetter"/>
+      <w:lvlText w:val="%8."/>
+      <w:lvlJc w:val="left"/>
+      <w:pPr>
+        <w:ind w:left="5760" w:hanging="360"/>
+      </w:pPr>
+    </w:lvl>
+    <w:lvl w:ilvl="8" w:tplc="0419001B" w:tentative="1">
+      <w:start w:val="1"/>
+      <w:numFmt w:val="lowerRoman"/>
+      <w:lvlText w:val="%9."/>
+      <w:lvlJc w:val="right"/>
+      <w:pPr>
+        <w:ind w:left="6480" w:hanging="180"/>
+      </w:pPr>
+    </w:lvl>
+  </w:abstractNum>
+  <w:abstractNum w:abstractNumId="2">
+    <w:nsid w:val="4EBA038E"/>
+    <w:multiLevelType w:val="hybridMultilevel"/>
+    <w:tmpl w:val="F650EAA6"/>
+    <w:lvl w:ilvl="0" w:tplc="04190011">
+      <w:start w:val="1"/>
+      <w:numFmt w:val="decimal"/>
+      <w:lvlText w:val="%1)"/>
+      <w:lvlJc w:val="left"/>
+      <w:pPr>
+        <w:ind w:left="720" w:hanging="360"/>
+      </w:pPr>
+    </w:lvl>
+    <w:lvl w:ilvl="1" w:tplc="0419000F">
+      <w:start w:val="1"/>
+      <w:numFmt w:val="decimal"/>
+      <w:lvlText w:val="%2."/>
+      <w:lvlJc w:val="left"/>
+      <w:pPr>
+        <w:ind w:left="1440" w:hanging="360"/>
+      </w:pPr>
+    </w:lvl>
+    <w:lvl w:ilvl="2" w:tplc="0419001B" w:tentative="1">
+      <w:start w:val="1"/>
+      <w:numFmt w:val="lowerRoman"/>
+      <w:lvlText w:val="%3."/>
+      <w:lvlJc w:val="right"/>
+      <w:pPr>
+        <w:ind w:left="2160" w:hanging="180"/>
+      </w:pPr>
+    </w:lvl>
+    <w:lvl w:ilvl="3" w:tplc="0419000F" w:tentative="1">
+      <w:start w:val="1"/>
+      <w:numFmt w:val="decimal"/>
+      <w:lvlText w:val="%4."/>
+      <w:lvlJc w:val="left"/>
+      <w:pPr>
+        <w:ind w:left="2880" w:hanging="360"/>
+      </w:pPr>
+    </w:lvl>
+    <w:lvl w:ilvl="4" w:tplc="04190019" w:tentative="1">
+      <w:start w:val="1"/>
+      <w:numFmt w:val="lowerLetter"/>
+      <w:lvlText w:val="%5."/>
+      <w:lvlJc w:val="left"/>
+      <w:pPr>
+        <w:ind w:left="3600" w:hanging="360"/>
+      </w:pPr>
+    </w:lvl>
+    <w:lvl w:ilvl="5" w:tplc="0419001B" w:tentative="1">
+      <w:start w:val="1"/>
+      <w:numFmt w:val="lowerRoman"/>
+      <w:lvlText w:val="%6."/>
+      <w:lvlJc w:val="right"/>
+      <w:pPr>
+        <w:ind w:left="4320" w:hanging="180"/>
+      </w:pPr>
+    </w:lvl>
+    <w:lvl w:ilvl="6" w:tplc="0419000F" w:tentative="1">
+      <w:start w:val="1"/>
+      <w:numFmt w:val="decimal"/>
+      <w:lvlText w:val="%7."/>
+      <w:lvlJc w:val="left"/>
+      <w:pPr>
+        <w:ind w:left="5040" w:hanging="360"/>
+      </w:pPr>
+    </w:lvl>
+    <w:lvl w:ilvl="7" w:tplc="04190019" w:tentative="1">
+      <w:start w:val="1"/>
+      <w:numFmt w:val="lowerLetter"/>
+      <w:lvlText w:val="%8."/>
+      <w:lvlJc w:val="left"/>
+      <w:pPr>
+        <w:ind w:left="5760" w:hanging="360"/>
+      </w:pPr>
+    </w:lvl>
+    <w:lvl w:ilvl="8" w:tplc="0419001B" w:tentative="1">
+      <w:start w:val="1"/>
+      <w:numFmt w:val="lowerRoman"/>
+      <w:lvlText w:val="%9."/>
+      <w:lvlJc w:val="right"/>
+      <w:pPr>
+        <w:ind w:left="6480" w:hanging="180"/>
+      </w:pPr>
+    </w:lvl>
+  </w:abstractNum>
+  <w:abstractNum w:abstractNumId="3">
     <w:nsid w:val="53441828"/>
     <w:multiLevelType w:val="multilevel"/>
     <w:tmpl w:val="FB9E8CB2"/>
@@ -34273,7 +35658,7 @@
       </w:rPr>
     </w:lvl>
   </w:abstractNum>
-  <w:abstractNum w:abstractNumId="2">
+  <w:abstractNum w:abstractNumId="4">
     <w:nsid w:val="55282A3A"/>
     <w:multiLevelType w:val="hybridMultilevel"/>
     <w:tmpl w:val="7E168724"/>
@@ -34359,7 +35744,7 @@
       </w:pPr>
     </w:lvl>
   </w:abstractNum>
-  <w:abstractNum w:abstractNumId="3">
+  <w:abstractNum w:abstractNumId="5">
     <w:nsid w:val="570534EE"/>
     <w:multiLevelType w:val="hybridMultilevel"/>
     <w:tmpl w:val="74660E12"/>
@@ -34445,10 +35830,10 @@
       </w:pPr>
     </w:lvl>
   </w:abstractNum>
-  <w:abstractNum w:abstractNumId="4">
+  <w:abstractNum w:abstractNumId="6">
     <w:nsid w:val="733B6161"/>
     <w:multiLevelType w:val="multilevel"/>
-    <w:tmpl w:val="0D90C38E"/>
+    <w:tmpl w:val="0EF4FEFC"/>
     <w:lvl w:ilvl="0">
       <w:start w:val="1"/>
       <w:numFmt w:val="bullet"/>
@@ -34465,20 +35850,16 @@
         <w:sz w:val="20"/>
       </w:rPr>
     </w:lvl>
-    <w:lvl w:ilvl="1" w:tentative="1">
+    <w:lvl w:ilvl="1">
       <w:start w:val="1"/>
-      <w:numFmt w:val="bullet"/>
-      <w:lvlText w:val="o"/>
+      <w:numFmt w:val="decimal"/>
+      <w:lvlText w:val="%2)"/>
       <w:lvlJc w:val="left"/>
       <w:pPr>
-        <w:tabs>
-          <w:tab w:val="num" w:pos="1440"/>
-        </w:tabs>
         <w:ind w:left="1440" w:hanging="360"/>
       </w:pPr>
       <w:rPr>
-        <w:rFonts w:ascii="Courier New" w:hAnsi="Courier New" w:hint="default"/>
-        <w:sz w:val="20"/>
+        <w:rFonts w:hint="default"/>
       </w:rPr>
     </w:lvl>
     <w:lvl w:ilvl="2" w:tentative="1">
@@ -34595,19 +35976,25 @@
     </w:lvl>
   </w:abstractNum>
   <w:num w:numId="1">
-    <w:abstractNumId w:val="3"/>
+    <w:abstractNumId w:val="5"/>
   </w:num>
   <w:num w:numId="2">
-    <w:abstractNumId w:val="2"/>
+    <w:abstractNumId w:val="4"/>
   </w:num>
   <w:num w:numId="3">
     <w:abstractNumId w:val="0"/>
   </w:num>
   <w:num w:numId="4">
-    <w:abstractNumId w:val="4"/>
+    <w:abstractNumId w:val="6"/>
   </w:num>
   <w:num w:numId="5">
+    <w:abstractNumId w:val="3"/>
+  </w:num>
+  <w:num w:numId="6">
     <w:abstractNumId w:val="1"/>
+  </w:num>
+  <w:num w:numId="7">
+    <w:abstractNumId w:val="2"/>
   </w:num>
 </w:numbering>
 </file>
@@ -34947,6 +36334,17 @@
       <w:lang w:eastAsia="ru-RU"/>
     </w:rPr>
   </w:style>
+  <w:style w:type="character" w:styleId="aa">
+    <w:name w:val="Hyperlink"/>
+    <w:basedOn w:val="a0"/>
+    <w:uiPriority w:val="99"/>
+    <w:unhideWhenUsed/>
+    <w:rsid w:val="00E54528"/>
+    <w:rPr>
+      <w:color w:val="0000FF" w:themeColor="hyperlink"/>
+      <w:u w:val="single"/>
+    </w:rPr>
+  </w:style>
 </w:styles>
 </file>
 
@@ -35189,11 +36587,11 @@
           </c:val>
         </c:ser>
         <c:marker val="1"/>
-        <c:axId val="93396352"/>
-        <c:axId val="109500288"/>
+        <c:axId val="113572096"/>
+        <c:axId val="114135424"/>
       </c:lineChart>
       <c:catAx>
-        <c:axId val="93396352"/>
+        <c:axId val="113572096"/>
         <c:scaling>
           <c:orientation val="minMax"/>
         </c:scaling>
@@ -35231,14 +36629,14 @@
         </c:title>
         <c:numFmt formatCode="General" sourceLinked="1"/>
         <c:tickLblPos val="nextTo"/>
-        <c:crossAx val="109500288"/>
+        <c:crossAx val="114135424"/>
         <c:crosses val="autoZero"/>
         <c:auto val="1"/>
         <c:lblAlgn val="ctr"/>
         <c:lblOffset val="100"/>
       </c:catAx>
       <c:valAx>
-        <c:axId val="109500288"/>
+        <c:axId val="114135424"/>
         <c:scaling>
           <c:orientation val="minMax"/>
         </c:scaling>
@@ -35279,13 +36677,13 @@
               <c:xMode val="edge"/>
               <c:yMode val="edge"/>
               <c:x val="2.0623821231960868E-2"/>
-              <c:y val="0.27861293379994229"/>
+              <c:y val="0.27861293379994256"/>
             </c:manualLayout>
           </c:layout>
         </c:title>
         <c:numFmt formatCode="General" sourceLinked="1"/>
         <c:tickLblPos val="nextTo"/>
-        <c:crossAx val="93396352"/>
+        <c:crossAx val="113572096"/>
         <c:crosses val="autoZero"/>
         <c:crossBetween val="between"/>
       </c:valAx>
@@ -35502,11 +36900,11 @@
           </c:val>
         </c:ser>
         <c:marker val="1"/>
-        <c:axId val="73555328"/>
-        <c:axId val="84932096"/>
+        <c:axId val="114328704"/>
+        <c:axId val="114330624"/>
       </c:lineChart>
       <c:catAx>
-        <c:axId val="73555328"/>
+        <c:axId val="114328704"/>
         <c:scaling>
           <c:orientation val="minMax"/>
         </c:scaling>
@@ -35544,14 +36942,14 @@
         </c:title>
         <c:numFmt formatCode="General" sourceLinked="1"/>
         <c:tickLblPos val="nextTo"/>
-        <c:crossAx val="84932096"/>
+        <c:crossAx val="114330624"/>
         <c:crosses val="autoZero"/>
         <c:auto val="1"/>
         <c:lblAlgn val="ctr"/>
         <c:lblOffset val="100"/>
       </c:catAx>
       <c:valAx>
-        <c:axId val="84932096"/>
+        <c:axId val="114330624"/>
         <c:scaling>
           <c:orientation val="minMax"/>
         </c:scaling>
@@ -35579,7 +36977,7 @@
         </c:title>
         <c:numFmt formatCode="General" sourceLinked="1"/>
         <c:tickLblPos val="nextTo"/>
-        <c:crossAx val="73555328"/>
+        <c:crossAx val="114328704"/>
         <c:crosses val="autoZero"/>
         <c:crossBetween val="between"/>
       </c:valAx>
@@ -35844,11 +37242,11 @@
           </c:val>
         </c:ser>
         <c:marker val="1"/>
-        <c:axId val="88414464"/>
-        <c:axId val="90960256"/>
+        <c:axId val="114413568"/>
+        <c:axId val="114415488"/>
       </c:lineChart>
       <c:catAx>
-        <c:axId val="88414464"/>
+        <c:axId val="114413568"/>
         <c:scaling>
           <c:orientation val="minMax"/>
         </c:scaling>
@@ -35886,14 +37284,14 @@
         </c:title>
         <c:numFmt formatCode="General" sourceLinked="1"/>
         <c:tickLblPos val="nextTo"/>
-        <c:crossAx val="90960256"/>
+        <c:crossAx val="114415488"/>
         <c:crosses val="autoZero"/>
         <c:auto val="1"/>
         <c:lblAlgn val="ctr"/>
         <c:lblOffset val="100"/>
       </c:catAx>
       <c:valAx>
-        <c:axId val="90960256"/>
+        <c:axId val="114415488"/>
         <c:scaling>
           <c:orientation val="minMax"/>
         </c:scaling>
@@ -35940,7 +37338,7 @@
         </c:title>
         <c:numFmt formatCode="General" sourceLinked="1"/>
         <c:tickLblPos val="nextTo"/>
-        <c:crossAx val="88414464"/>
+        <c:crossAx val="114413568"/>
         <c:crosses val="autoZero"/>
         <c:crossBetween val="between"/>
       </c:valAx>
@@ -36205,11 +37603,11 @@
           </c:val>
         </c:ser>
         <c:marker val="1"/>
-        <c:axId val="91079808"/>
-        <c:axId val="91081728"/>
+        <c:axId val="57485952"/>
+        <c:axId val="57488128"/>
       </c:lineChart>
       <c:catAx>
-        <c:axId val="91079808"/>
+        <c:axId val="57485952"/>
         <c:scaling>
           <c:orientation val="minMax"/>
         </c:scaling>
@@ -36247,14 +37645,14 @@
         </c:title>
         <c:numFmt formatCode="General" sourceLinked="1"/>
         <c:tickLblPos val="nextTo"/>
-        <c:crossAx val="91081728"/>
+        <c:crossAx val="57488128"/>
         <c:crosses val="autoZero"/>
         <c:auto val="1"/>
         <c:lblAlgn val="ctr"/>
         <c:lblOffset val="100"/>
       </c:catAx>
       <c:valAx>
-        <c:axId val="91081728"/>
+        <c:axId val="57488128"/>
         <c:scaling>
           <c:orientation val="minMax"/>
         </c:scaling>
@@ -36301,14 +37699,14 @@
             <c:manualLayout>
               <c:xMode val="edge"/>
               <c:yMode val="edge"/>
-              <c:x val="1.6247169947861576E-2"/>
-              <c:y val="0.27907589676290484"/>
+              <c:x val="1.6247169947861583E-2"/>
+              <c:y val="0.27907589676290495"/>
             </c:manualLayout>
           </c:layout>
         </c:title>
         <c:numFmt formatCode="General" sourceLinked="1"/>
         <c:tickLblPos val="nextTo"/>
-        <c:crossAx val="91079808"/>
+        <c:crossAx val="57485952"/>
         <c:crosses val="autoZero"/>
         <c:crossBetween val="between"/>
       </c:valAx>
@@ -36509,11 +37907,11 @@
           </c:val>
         </c:ser>
         <c:marker val="1"/>
-        <c:axId val="93433856"/>
-        <c:axId val="93435776"/>
+        <c:axId val="110372352"/>
+        <c:axId val="110374272"/>
       </c:lineChart>
       <c:catAx>
-        <c:axId val="93433856"/>
+        <c:axId val="110372352"/>
         <c:scaling>
           <c:orientation val="minMax"/>
         </c:scaling>
@@ -36551,14 +37949,14 @@
         </c:title>
         <c:numFmt formatCode="General" sourceLinked="1"/>
         <c:tickLblPos val="nextTo"/>
-        <c:crossAx val="93435776"/>
+        <c:crossAx val="110374272"/>
         <c:crosses val="autoZero"/>
         <c:auto val="1"/>
         <c:lblAlgn val="ctr"/>
         <c:lblOffset val="100"/>
       </c:catAx>
       <c:valAx>
-        <c:axId val="93435776"/>
+        <c:axId val="110374272"/>
         <c:scaling>
           <c:orientation val="minMax"/>
         </c:scaling>
@@ -36586,7 +37984,7 @@
         </c:title>
         <c:numFmt formatCode="General" sourceLinked="1"/>
         <c:tickLblPos val="nextTo"/>
-        <c:crossAx val="93433856"/>
+        <c:crossAx val="110372352"/>
         <c:crosses val="autoZero"/>
         <c:crossBetween val="between"/>
       </c:valAx>
@@ -36821,11 +38219,11 @@
           </c:val>
         </c:ser>
         <c:marker val="1"/>
-        <c:axId val="93448832"/>
-        <c:axId val="109323008"/>
+        <c:axId val="58741120"/>
+        <c:axId val="58743040"/>
       </c:lineChart>
       <c:catAx>
-        <c:axId val="93448832"/>
+        <c:axId val="58741120"/>
         <c:scaling>
           <c:orientation val="minMax"/>
         </c:scaling>
@@ -36863,14 +38261,14 @@
         </c:title>
         <c:numFmt formatCode="General" sourceLinked="1"/>
         <c:tickLblPos val="nextTo"/>
-        <c:crossAx val="109323008"/>
+        <c:crossAx val="58743040"/>
         <c:crosses val="autoZero"/>
         <c:auto val="1"/>
         <c:lblAlgn val="ctr"/>
         <c:lblOffset val="100"/>
       </c:catAx>
       <c:valAx>
-        <c:axId val="109323008"/>
+        <c:axId val="58743040"/>
         <c:scaling>
           <c:orientation val="minMax"/>
         </c:scaling>
@@ -36898,7 +38296,7 @@
         </c:title>
         <c:numFmt formatCode="General" sourceLinked="1"/>
         <c:tickLblPos val="nextTo"/>
-        <c:crossAx val="93448832"/>
+        <c:crossAx val="58741120"/>
         <c:crosses val="autoZero"/>
         <c:crossBetween val="between"/>
       </c:valAx>
@@ -37112,11 +38510,11 @@
           </c:val>
         </c:ser>
         <c:marker val="1"/>
-        <c:axId val="109348352"/>
-        <c:axId val="109350272"/>
+        <c:axId val="58756096"/>
+        <c:axId val="51774592"/>
       </c:lineChart>
       <c:catAx>
-        <c:axId val="109348352"/>
+        <c:axId val="58756096"/>
         <c:scaling>
           <c:orientation val="minMax"/>
         </c:scaling>
@@ -37143,14 +38541,14 @@
         </c:title>
         <c:numFmt formatCode="General" sourceLinked="1"/>
         <c:tickLblPos val="nextTo"/>
-        <c:crossAx val="109350272"/>
+        <c:crossAx val="51774592"/>
         <c:crosses val="autoZero"/>
         <c:auto val="1"/>
         <c:lblAlgn val="ctr"/>
         <c:lblOffset val="100"/>
       </c:catAx>
       <c:valAx>
-        <c:axId val="109350272"/>
+        <c:axId val="51774592"/>
         <c:scaling>
           <c:orientation val="minMax"/>
         </c:scaling>
@@ -37178,7 +38576,7 @@
         </c:title>
         <c:numFmt formatCode="General" sourceLinked="1"/>
         <c:tickLblPos val="nextTo"/>
-        <c:crossAx val="109348352"/>
+        <c:crossAx val="58756096"/>
         <c:crosses val="autoZero"/>
         <c:crossBetween val="between"/>
       </c:valAx>

</xml_diff>